<commit_message>
add ex.png file for planning budget
</commit_message>
<xml_diff>
--- a/Project Proposal.docx
+++ b/Project Proposal.docx
@@ -1,6 +1,6 @@
 
 <file path=word/document.xml><?xml version="1.0" encoding="utf-8"?>
-<w:document xmlns:wpc="http://schemas.microsoft.com/office/word/2010/wordprocessingCanvas" xmlns:cx="http://schemas.microsoft.com/office/drawing/2014/chartex" xmlns:cx1="http://schemas.microsoft.com/office/drawing/2015/9/8/chartex" xmlns:mc="http://schemas.openxmlformats.org/markup-compatibility/2006" xmlns:o="urn:schemas-microsoft-com:office:office" xmlns:r="http://schemas.openxmlformats.org/officeDocument/2006/relationships" xmlns:m="http://schemas.openxmlformats.org/officeDocument/2006/math" xmlns:v="urn:schemas-microsoft-com:vml" xmlns:wp14="http://schemas.microsoft.com/office/word/2010/wordprocessingDrawing" xmlns:wp="http://schemas.openxmlformats.org/drawingml/2006/wordprocessingDrawing" xmlns:w10="urn:schemas-microsoft-com:office:word" xmlns:w="http://schemas.openxmlformats.org/wordprocessingml/2006/main" xmlns:w14="http://schemas.microsoft.com/office/word/2010/wordml" xmlns:w15="http://schemas.microsoft.com/office/word/2012/wordml" xmlns:w16se="http://schemas.microsoft.com/office/word/2015/wordml/symex" xmlns:wpg="http://schemas.microsoft.com/office/word/2010/wordprocessingGroup" xmlns:wpi="http://schemas.microsoft.com/office/word/2010/wordprocessingInk" xmlns:wne="http://schemas.microsoft.com/office/word/2006/wordml" xmlns:wps="http://schemas.microsoft.com/office/word/2010/wordprocessingShape" mc:Ignorable="w14 w15 w16se wp14">
+<w:document xmlns:wpc="http://schemas.microsoft.com/office/word/2010/wordprocessingCanvas" xmlns:cx="http://schemas.microsoft.com/office/drawing/2014/chartex" xmlns:mc="http://schemas.openxmlformats.org/markup-compatibility/2006" xmlns:o="urn:schemas-microsoft-com:office:office" xmlns:r="http://schemas.openxmlformats.org/officeDocument/2006/relationships" xmlns:m="http://schemas.openxmlformats.org/officeDocument/2006/math" xmlns:v="urn:schemas-microsoft-com:vml" xmlns:wp14="http://schemas.microsoft.com/office/word/2010/wordprocessingDrawing" xmlns:wp="http://schemas.openxmlformats.org/drawingml/2006/wordprocessingDrawing" xmlns:w10="urn:schemas-microsoft-com:office:word" xmlns:w="http://schemas.openxmlformats.org/wordprocessingml/2006/main" xmlns:w14="http://schemas.microsoft.com/office/word/2010/wordml" xmlns:w15="http://schemas.microsoft.com/office/word/2012/wordml" xmlns:w16se="http://schemas.microsoft.com/office/word/2015/wordml/symex" xmlns:wpg="http://schemas.microsoft.com/office/word/2010/wordprocessingGroup" xmlns:wpi="http://schemas.microsoft.com/office/word/2010/wordprocessingInk" xmlns:wne="http://schemas.microsoft.com/office/word/2006/wordml" xmlns:wps="http://schemas.microsoft.com/office/word/2010/wordprocessingShape" mc:Ignorable="w14 w15 w16se wp14">
   <w:body>
     <w:p>
       <w:pPr>
@@ -33,46 +33,83 @@
         <w:t>: Pham</w:t>
       </w:r>
       <w:r>
+        <w:t xml:space="preserve"> Thanh Tung</w:t>
+      </w:r>
+      <w:r>
+        <w:t xml:space="preserve"> and Sabalin</w:t>
+      </w:r>
+      <w:r>
+        <w:t xml:space="preserve"> Larisa</w:t>
+      </w:r>
+      <w:r>
+        <w:t>.</w:t>
+      </w:r>
+    </w:p>
+    <w:p>
+      <w:r>
+        <w:rPr>
+          <w:rStyle w:val="Heading2Char"/>
+        </w:rPr>
+        <w:t>Trello:</w:t>
+      </w:r>
+      <w:r>
         <w:t xml:space="preserve"> </w:t>
       </w:r>
+      <w:r>
+        <w:t xml:space="preserve">Java 3 Project Team </w:t>
+      </w:r>
       <w:proofErr w:type="spellStart"/>
       <w:r>
-        <w:t>Thanh</w:t>
+        <w:t>Larisa_Tung</w:t>
       </w:r>
       <w:proofErr w:type="spellEnd"/>
-      <w:r>
-        <w:t xml:space="preserve"> Tung</w:t>
-      </w:r>
-      <w:r>
-        <w:t xml:space="preserve"> and </w:t>
-      </w:r>
+    </w:p>
+    <w:p>
       <w:proofErr w:type="spellStart"/>
       <w:r>
-        <w:t>Sabalin</w:t>
+        <w:rPr>
+          <w:rStyle w:val="Heading2Char"/>
+        </w:rPr>
+        <w:t>Github</w:t>
       </w:r>
       <w:proofErr w:type="spellEnd"/>
       <w:r>
-        <w:t xml:space="preserve"> Larisa</w:t>
-      </w:r>
-      <w:r>
-        <w:t>.</w:t>
-      </w:r>
-      <w:bookmarkStart w:id="0" w:name="_GoBack"/>
-      <w:bookmarkEnd w:id="0"/>
-    </w:p>
-    <w:p>
-      <w:r>
-        <w:t xml:space="preserve">Trello: </w:t>
-      </w:r>
-      <w:r>
-        <w:t xml:space="preserve">Java 3 Project Team </w:t>
-      </w:r>
-      <w:proofErr w:type="spellStart"/>
-      <w:r>
-        <w:t>Larisa_Tung</w:t>
-      </w:r>
-      <w:proofErr w:type="spellEnd"/>
-    </w:p>
+        <w:rPr>
+          <w:rStyle w:val="Heading2Char"/>
+        </w:rPr>
+        <w:t>:</w:t>
+      </w:r>
+      <w:r>
+        <w:t xml:space="preserve"> </w:t>
+      </w:r>
+      <w:hyperlink r:id="rId5" w:history="1">
+        <w:r>
+          <w:rPr>
+            <w:rStyle w:val="Hyperlink"/>
+          </w:rPr>
+          <w:t>https://github.com/loritta/Family-Household-budget-and-expenses..git</w:t>
+        </w:r>
+      </w:hyperlink>
+    </w:p>
+    <w:p>
+      <w:r>
+        <w:t>Or</w:t>
+      </w:r>
+    </w:p>
+    <w:p>
+      <w:pPr>
+        <w:ind w:firstLine="720"/>
+      </w:pPr>
+      <w:hyperlink r:id="rId6" w:history="1">
+        <w:r>
+          <w:rPr>
+            <w:rStyle w:val="Hyperlink"/>
+          </w:rPr>
+          <w:t>https://github.com/tpham20908/FamilyBudgetExpenses.git</w:t>
+        </w:r>
+      </w:hyperlink>
+    </w:p>
+    <w:p/>
     <w:p>
       <w:r>
         <w:rPr>
@@ -81,10 +118,599 @@
         <w:t>Description:</w:t>
       </w:r>
       <w:r>
-        <w:t xml:space="preserve"> The project will have the purpose of collecting the information from the user on the expenses and the income at a given moment. Initially a login/signup window will be promoted that will further lead to a window of operation choice (add expense, add income and go to reports). For now the budget will be based on monthly statistics, but an option</w:t>
-      </w:r>
-      <w:r>
-        <w:t xml:space="preserve"> of manually entering it will be given for each individual. The total household budget will be calculated based on individual budgets.</w:t>
+        <w:t xml:space="preserve"> The project will have the purpose of collecting the information from the user on the expenses and the income at a given moment. </w:t>
+      </w:r>
+    </w:p>
+    <w:p>
+      <w:r>
+        <w:t xml:space="preserve">Initially a login/signup window will be promoted that will further lead to a window of operation choice (add expense, add income and go to reports). </w:t>
+      </w:r>
+    </w:p>
+    <w:p>
+      <w:r>
+        <w:t>For now the budget will be based on monthly statistics, but an option</w:t>
+      </w:r>
+      <w:r>
+        <w:t xml:space="preserve"> of manually entering it will be given for each </w:t>
+      </w:r>
+      <w:r>
+        <w:t>individual (not sure if we will have time to add this part until Wednesday)</w:t>
+      </w:r>
+      <w:r>
+        <w:t>. The total household budget will be calculated based on individual budgets.</w:t>
+      </w:r>
+      <w:r>
+        <w:t xml:space="preserve"> </w:t>
+      </w:r>
+    </w:p>
+    <w:p>
+      <w:r>
+        <w:t>An option of seeing the reports based on the data will be given. For now it will be a general expense vs budget per month report. Further, more features can be added.</w:t>
+      </w:r>
+    </w:p>
+    <w:p>
+      <w:r>
+        <w:t>An option of saving to a pdf file a report will be given.</w:t>
+      </w:r>
+    </w:p>
+    <w:p>
+      <w:pPr>
+        <w:pStyle w:val="Heading2"/>
+      </w:pPr>
+      <w:r>
+        <w:t>List of technologies, libraries, components used (bullet points)</w:t>
+      </w:r>
+      <w:r>
+        <w:t>:</w:t>
+      </w:r>
+    </w:p>
+    <w:p>
+      <w:pPr>
+        <w:pStyle w:val="ListParagraph"/>
+        <w:numPr>
+          <w:ilvl w:val="0"/>
+          <w:numId w:val="1"/>
+        </w:numPr>
+      </w:pPr>
+      <w:r>
+        <w:t>JAVA, JDBC, Swing</w:t>
+      </w:r>
+    </w:p>
+    <w:p>
+      <w:pPr>
+        <w:pStyle w:val="ListParagraph"/>
+        <w:numPr>
+          <w:ilvl w:val="0"/>
+          <w:numId w:val="1"/>
+        </w:numPr>
+      </w:pPr>
+      <w:r>
+        <w:t xml:space="preserve">MySQL, </w:t>
+      </w:r>
+      <w:proofErr w:type="spellStart"/>
+      <w:r>
+        <w:t>Gearhost</w:t>
+      </w:r>
+      <w:proofErr w:type="spellEnd"/>
+    </w:p>
+    <w:p>
+      <w:pPr>
+        <w:pStyle w:val="ListParagraph"/>
+        <w:numPr>
+          <w:ilvl w:val="0"/>
+          <w:numId w:val="1"/>
+        </w:numPr>
+      </w:pPr>
+      <w:proofErr w:type="spellStart"/>
+      <w:r>
+        <w:t>Git</w:t>
+      </w:r>
+      <w:proofErr w:type="spellEnd"/>
+      <w:r>
+        <w:t xml:space="preserve">, </w:t>
+      </w:r>
+      <w:proofErr w:type="spellStart"/>
+      <w:r>
+        <w:t>github</w:t>
+      </w:r>
+      <w:proofErr w:type="spellEnd"/>
+    </w:p>
+    <w:p>
+      <w:pPr>
+        <w:pStyle w:val="ListParagraph"/>
+        <w:numPr>
+          <w:ilvl w:val="0"/>
+          <w:numId w:val="1"/>
+        </w:numPr>
+      </w:pPr>
+      <w:r>
+        <w:t>Trello</w:t>
+      </w:r>
+    </w:p>
+    <w:p/>
+    <w:p/>
+    <w:p/>
+    <w:p/>
+    <w:p/>
+    <w:p/>
+    <w:p/>
+    <w:p/>
+    <w:p/>
+    <w:p>
+      <w:pPr>
+        <w:pStyle w:val="Heading2"/>
+      </w:pPr>
+      <w:r>
+        <w:t>Database structure - screenshot or hand drawing (UML diagrams with relations)</w:t>
+      </w:r>
+      <w:r>
+        <w:t>:</w:t>
+      </w:r>
+    </w:p>
+    <w:p>
+      <w:r>
+        <w:rPr>
+          <w:noProof/>
+        </w:rPr>
+        <w:drawing>
+          <wp:inline distT="0" distB="0" distL="0" distR="0" wp14:anchorId="1CA819F0" wp14:editId="73DC8D0D">
+            <wp:extent cx="5943600" cy="4642485"/>
+            <wp:effectExtent l="0" t="0" r="0" b="5715"/>
+            <wp:docPr id="2" name="Picture 2"/>
+            <wp:cNvGraphicFramePr>
+              <a:graphicFrameLocks xmlns:a="http://schemas.openxmlformats.org/drawingml/2006/main" noChangeAspect="1"/>
+            </wp:cNvGraphicFramePr>
+            <a:graphic xmlns:a="http://schemas.openxmlformats.org/drawingml/2006/main">
+              <a:graphicData uri="http://schemas.openxmlformats.org/drawingml/2006/picture">
+                <pic:pic xmlns:pic="http://schemas.openxmlformats.org/drawingml/2006/picture">
+                  <pic:nvPicPr>
+                    <pic:cNvPr id="2" name="reverseEngineer.png"/>
+                    <pic:cNvPicPr/>
+                  </pic:nvPicPr>
+                  <pic:blipFill>
+                    <a:blip r:embed="rId7">
+                      <a:extLst>
+                        <a:ext uri="{28A0092B-C50C-407E-A947-70E740481C1C}">
+                          <a14:useLocalDpi xmlns:a14="http://schemas.microsoft.com/office/drawing/2010/main" val="0"/>
+                        </a:ext>
+                      </a:extLst>
+                    </a:blip>
+                    <a:stretch>
+                      <a:fillRect/>
+                    </a:stretch>
+                  </pic:blipFill>
+                  <pic:spPr>
+                    <a:xfrm>
+                      <a:off x="0" y="0"/>
+                      <a:ext cx="5943600" cy="4642485"/>
+                    </a:xfrm>
+                    <a:prstGeom prst="rect">
+                      <a:avLst/>
+                    </a:prstGeom>
+                  </pic:spPr>
+                </pic:pic>
+              </a:graphicData>
+            </a:graphic>
+          </wp:inline>
+        </w:drawing>
+      </w:r>
+    </w:p>
+    <w:p/>
+    <w:p/>
+    <w:p/>
+    <w:p/>
+    <w:p/>
+    <w:p/>
+    <w:p/>
+    <w:p/>
+    <w:p/>
+    <w:p/>
+    <w:p>
+      <w:pPr>
+        <w:pStyle w:val="Heading2"/>
+        <w:tabs>
+          <w:tab w:val="right" w:pos="9360"/>
+        </w:tabs>
+      </w:pPr>
+      <w:r>
+        <w:lastRenderedPageBreak/>
+        <w:t>Screenshots of all the meaningful windows you're plann</w:t>
+      </w:r>
+      <w:r>
+        <w:t>ing in your project 3-5 of them:</w:t>
+      </w:r>
+      <w:r>
+        <w:tab/>
+      </w:r>
+    </w:p>
+    <w:p>
+      <w:bookmarkStart w:id="0" w:name="_GoBack"/>
+      <w:bookmarkEnd w:id="0"/>
+      <w:r>
+        <w:rPr>
+          <w:noProof/>
+        </w:rPr>
+        <w:drawing>
+          <wp:inline distT="0" distB="0" distL="0" distR="0" wp14:anchorId="7F19105C" wp14:editId="5BAA071B">
+            <wp:extent cx="4152900" cy="3937000"/>
+            <wp:effectExtent l="0" t="0" r="12700" b="0"/>
+            <wp:docPr id="3" name="Picture 3" descr="../Desktop/Screen%20Shot%202018-02-27%20at%202.08.28%20PM.png"/>
+            <wp:cNvGraphicFramePr>
+              <a:graphicFrameLocks xmlns:a="http://schemas.openxmlformats.org/drawingml/2006/main" noChangeAspect="1"/>
+            </wp:cNvGraphicFramePr>
+            <a:graphic xmlns:a="http://schemas.openxmlformats.org/drawingml/2006/main">
+              <a:graphicData uri="http://schemas.openxmlformats.org/drawingml/2006/picture">
+                <pic:pic xmlns:pic="http://schemas.openxmlformats.org/drawingml/2006/picture">
+                  <pic:nvPicPr>
+                    <pic:cNvPr id="0" name="Picture 1" descr="../Desktop/Screen%20Shot%202018-02-27%20at%202.08.28%20PM.png"/>
+                    <pic:cNvPicPr>
+                      <a:picLocks noChangeAspect="1" noChangeArrowheads="1"/>
+                    </pic:cNvPicPr>
+                  </pic:nvPicPr>
+                  <pic:blipFill>
+                    <a:blip r:embed="rId8">
+                      <a:extLst>
+                        <a:ext uri="{28A0092B-C50C-407E-A947-70E740481C1C}">
+                          <a14:useLocalDpi xmlns:a14="http://schemas.microsoft.com/office/drawing/2010/main" val="0"/>
+                        </a:ext>
+                      </a:extLst>
+                    </a:blip>
+                    <a:srcRect/>
+                    <a:stretch>
+                      <a:fillRect/>
+                    </a:stretch>
+                  </pic:blipFill>
+                  <pic:spPr bwMode="auto">
+                    <a:xfrm>
+                      <a:off x="0" y="0"/>
+                      <a:ext cx="4152900" cy="3937000"/>
+                    </a:xfrm>
+                    <a:prstGeom prst="rect">
+                      <a:avLst/>
+                    </a:prstGeom>
+                    <a:noFill/>
+                    <a:ln>
+                      <a:noFill/>
+                    </a:ln>
+                  </pic:spPr>
+                </pic:pic>
+              </a:graphicData>
+            </a:graphic>
+          </wp:inline>
+        </w:drawing>
+      </w:r>
+      <w:r>
+        <w:rPr>
+          <w:noProof/>
+        </w:rPr>
+        <w:drawing>
+          <wp:inline distT="0" distB="0" distL="0" distR="0" wp14:anchorId="260E2462" wp14:editId="6E1AB5EE">
+            <wp:extent cx="5943600" cy="4038600"/>
+            <wp:effectExtent l="0" t="0" r="0" b="0"/>
+            <wp:docPr id="4" name="Picture 4" descr="../Desktop/Screen%20Shot%202018-02-27%20at%202.20.05%20PM.png"/>
+            <wp:cNvGraphicFramePr>
+              <a:graphicFrameLocks xmlns:a="http://schemas.openxmlformats.org/drawingml/2006/main" noChangeAspect="1"/>
+            </wp:cNvGraphicFramePr>
+            <a:graphic xmlns:a="http://schemas.openxmlformats.org/drawingml/2006/main">
+              <a:graphicData uri="http://schemas.openxmlformats.org/drawingml/2006/picture">
+                <pic:pic xmlns:pic="http://schemas.openxmlformats.org/drawingml/2006/picture">
+                  <pic:nvPicPr>
+                    <pic:cNvPr id="0" name="Picture 2" descr="../Desktop/Screen%20Shot%202018-02-27%20at%202.20.05%20PM.png"/>
+                    <pic:cNvPicPr>
+                      <a:picLocks noChangeAspect="1" noChangeArrowheads="1"/>
+                    </pic:cNvPicPr>
+                  </pic:nvPicPr>
+                  <pic:blipFill>
+                    <a:blip r:embed="rId9">
+                      <a:extLst>
+                        <a:ext uri="{28A0092B-C50C-407E-A947-70E740481C1C}">
+                          <a14:useLocalDpi xmlns:a14="http://schemas.microsoft.com/office/drawing/2010/main" val="0"/>
+                        </a:ext>
+                      </a:extLst>
+                    </a:blip>
+                    <a:srcRect/>
+                    <a:stretch>
+                      <a:fillRect/>
+                    </a:stretch>
+                  </pic:blipFill>
+                  <pic:spPr bwMode="auto">
+                    <a:xfrm>
+                      <a:off x="0" y="0"/>
+                      <a:ext cx="5943600" cy="4038600"/>
+                    </a:xfrm>
+                    <a:prstGeom prst="rect">
+                      <a:avLst/>
+                    </a:prstGeom>
+                    <a:noFill/>
+                    <a:ln>
+                      <a:noFill/>
+                    </a:ln>
+                  </pic:spPr>
+                </pic:pic>
+              </a:graphicData>
+            </a:graphic>
+          </wp:inline>
+        </w:drawing>
+      </w:r>
+    </w:p>
+    <w:p>
+      <w:r>
+        <w:rPr>
+          <w:noProof/>
+        </w:rPr>
+        <w:lastRenderedPageBreak/>
+        <w:drawing>
+          <wp:inline distT="0" distB="0" distL="0" distR="0" wp14:anchorId="20E1D99C" wp14:editId="1AB68652">
+            <wp:extent cx="3467100" cy="4711700"/>
+            <wp:effectExtent l="0" t="0" r="12700" b="12700"/>
+            <wp:docPr id="6" name="Picture 6" descr="../Desktop/Screen%20Shot%202018-02-27%20at%203.16.09%20PM.png"/>
+            <wp:cNvGraphicFramePr>
+              <a:graphicFrameLocks xmlns:a="http://schemas.openxmlformats.org/drawingml/2006/main" noChangeAspect="1"/>
+            </wp:cNvGraphicFramePr>
+            <a:graphic xmlns:a="http://schemas.openxmlformats.org/drawingml/2006/main">
+              <a:graphicData uri="http://schemas.openxmlformats.org/drawingml/2006/picture">
+                <pic:pic xmlns:pic="http://schemas.openxmlformats.org/drawingml/2006/picture">
+                  <pic:nvPicPr>
+                    <pic:cNvPr id="0" name="Picture 4" descr="../Desktop/Screen%20Shot%202018-02-27%20at%203.16.09%20PM.png"/>
+                    <pic:cNvPicPr>
+                      <a:picLocks noChangeAspect="1" noChangeArrowheads="1"/>
+                    </pic:cNvPicPr>
+                  </pic:nvPicPr>
+                  <pic:blipFill>
+                    <a:blip r:embed="rId10">
+                      <a:extLst>
+                        <a:ext uri="{28A0092B-C50C-407E-A947-70E740481C1C}">
+                          <a14:useLocalDpi xmlns:a14="http://schemas.microsoft.com/office/drawing/2010/main" val="0"/>
+                        </a:ext>
+                      </a:extLst>
+                    </a:blip>
+                    <a:srcRect/>
+                    <a:stretch>
+                      <a:fillRect/>
+                    </a:stretch>
+                  </pic:blipFill>
+                  <pic:spPr bwMode="auto">
+                    <a:xfrm>
+                      <a:off x="0" y="0"/>
+                      <a:ext cx="3467100" cy="4711700"/>
+                    </a:xfrm>
+                    <a:prstGeom prst="rect">
+                      <a:avLst/>
+                    </a:prstGeom>
+                    <a:noFill/>
+                    <a:ln>
+                      <a:noFill/>
+                    </a:ln>
+                  </pic:spPr>
+                </pic:pic>
+              </a:graphicData>
+            </a:graphic>
+          </wp:inline>
+        </w:drawing>
+      </w:r>
+      <w:r>
+        <w:rPr>
+          <w:noProof/>
+        </w:rPr>
+        <w:drawing>
+          <wp:inline distT="0" distB="0" distL="0" distR="0" wp14:anchorId="23767F8C" wp14:editId="1407ED10">
+            <wp:extent cx="4559300" cy="2870200"/>
+            <wp:effectExtent l="0" t="0" r="12700" b="0"/>
+            <wp:docPr id="11" name="Picture 11" descr="../Desktop/Screen%20Shot%202018-02-27%20at%208.15.30%20PM.png"/>
+            <wp:cNvGraphicFramePr>
+              <a:graphicFrameLocks xmlns:a="http://schemas.openxmlformats.org/drawingml/2006/main" noChangeAspect="1"/>
+            </wp:cNvGraphicFramePr>
+            <a:graphic xmlns:a="http://schemas.openxmlformats.org/drawingml/2006/main">
+              <a:graphicData uri="http://schemas.openxmlformats.org/drawingml/2006/picture">
+                <pic:pic xmlns:pic="http://schemas.openxmlformats.org/drawingml/2006/picture">
+                  <pic:nvPicPr>
+                    <pic:cNvPr id="0" name="Picture 9" descr="../Desktop/Screen%20Shot%202018-02-27%20at%208.15.30%20PM.png"/>
+                    <pic:cNvPicPr>
+                      <a:picLocks noChangeAspect="1" noChangeArrowheads="1"/>
+                    </pic:cNvPicPr>
+                  </pic:nvPicPr>
+                  <pic:blipFill>
+                    <a:blip r:embed="rId11">
+                      <a:extLst>
+                        <a:ext uri="{28A0092B-C50C-407E-A947-70E740481C1C}">
+                          <a14:useLocalDpi xmlns:a14="http://schemas.microsoft.com/office/drawing/2010/main" val="0"/>
+                        </a:ext>
+                      </a:extLst>
+                    </a:blip>
+                    <a:srcRect/>
+                    <a:stretch>
+                      <a:fillRect/>
+                    </a:stretch>
+                  </pic:blipFill>
+                  <pic:spPr bwMode="auto">
+                    <a:xfrm>
+                      <a:off x="0" y="0"/>
+                      <a:ext cx="4559300" cy="2870200"/>
+                    </a:xfrm>
+                    <a:prstGeom prst="rect">
+                      <a:avLst/>
+                    </a:prstGeom>
+                    <a:noFill/>
+                    <a:ln>
+                      <a:noFill/>
+                    </a:ln>
+                  </pic:spPr>
+                </pic:pic>
+              </a:graphicData>
+            </a:graphic>
+          </wp:inline>
+        </w:drawing>
+      </w:r>
+    </w:p>
+    <w:p>
+      <w:r>
+        <w:rPr>
+          <w:noProof/>
+        </w:rPr>
+        <w:lastRenderedPageBreak/>
+        <w:drawing>
+          <wp:inline distT="0" distB="0" distL="0" distR="0" wp14:anchorId="55D5D102" wp14:editId="2A541A72">
+            <wp:extent cx="3823335" cy="3278873"/>
+            <wp:effectExtent l="0" t="0" r="12065" b="0"/>
+            <wp:docPr id="12" name="Picture 12" descr="../Desktop/Screen%20Shot%202018-02-27%20at%208.17.31%20PM.png"/>
+            <wp:cNvGraphicFramePr>
+              <a:graphicFrameLocks xmlns:a="http://schemas.openxmlformats.org/drawingml/2006/main" noChangeAspect="1"/>
+            </wp:cNvGraphicFramePr>
+            <a:graphic xmlns:a="http://schemas.openxmlformats.org/drawingml/2006/main">
+              <a:graphicData uri="http://schemas.openxmlformats.org/drawingml/2006/picture">
+                <pic:pic xmlns:pic="http://schemas.openxmlformats.org/drawingml/2006/picture">
+                  <pic:nvPicPr>
+                    <pic:cNvPr id="0" name="Picture 10" descr="../Desktop/Screen%20Shot%202018-02-27%20at%208.17.31%20PM.png"/>
+                    <pic:cNvPicPr>
+                      <a:picLocks noChangeAspect="1" noChangeArrowheads="1"/>
+                    </pic:cNvPicPr>
+                  </pic:nvPicPr>
+                  <pic:blipFill>
+                    <a:blip r:embed="rId12">
+                      <a:extLst>
+                        <a:ext uri="{28A0092B-C50C-407E-A947-70E740481C1C}">
+                          <a14:useLocalDpi xmlns:a14="http://schemas.microsoft.com/office/drawing/2010/main" val="0"/>
+                        </a:ext>
+                      </a:extLst>
+                    </a:blip>
+                    <a:srcRect/>
+                    <a:stretch>
+                      <a:fillRect/>
+                    </a:stretch>
+                  </pic:blipFill>
+                  <pic:spPr bwMode="auto">
+                    <a:xfrm>
+                      <a:off x="0" y="0"/>
+                      <a:ext cx="3836051" cy="3289778"/>
+                    </a:xfrm>
+                    <a:prstGeom prst="rect">
+                      <a:avLst/>
+                    </a:prstGeom>
+                    <a:noFill/>
+                    <a:ln>
+                      <a:noFill/>
+                    </a:ln>
+                  </pic:spPr>
+                </pic:pic>
+              </a:graphicData>
+            </a:graphic>
+          </wp:inline>
+        </w:drawing>
+      </w:r>
+      <w:r>
+        <w:rPr>
+          <w:noProof/>
+        </w:rPr>
+        <w:drawing>
+          <wp:inline distT="0" distB="0" distL="0" distR="0" wp14:anchorId="7F4EAD27" wp14:editId="4CA31744">
+            <wp:extent cx="4171148" cy="4803140"/>
+            <wp:effectExtent l="0" t="0" r="0" b="0"/>
+            <wp:docPr id="10" name="Picture 10" descr="../Desktop/Screen%20Shot%202018-02-27%20at%207.47.54%20PM.png"/>
+            <wp:cNvGraphicFramePr>
+              <a:graphicFrameLocks xmlns:a="http://schemas.openxmlformats.org/drawingml/2006/main" noChangeAspect="1"/>
+            </wp:cNvGraphicFramePr>
+            <a:graphic xmlns:a="http://schemas.openxmlformats.org/drawingml/2006/main">
+              <a:graphicData uri="http://schemas.openxmlformats.org/drawingml/2006/picture">
+                <pic:pic xmlns:pic="http://schemas.openxmlformats.org/drawingml/2006/picture">
+                  <pic:nvPicPr>
+                    <pic:cNvPr id="0" name="Picture 8" descr="../Desktop/Screen%20Shot%202018-02-27%20at%207.47.54%20PM.png"/>
+                    <pic:cNvPicPr>
+                      <a:picLocks noChangeAspect="1" noChangeArrowheads="1"/>
+                    </pic:cNvPicPr>
+                  </pic:nvPicPr>
+                  <pic:blipFill>
+                    <a:blip r:embed="rId13">
+                      <a:extLst>
+                        <a:ext uri="{28A0092B-C50C-407E-A947-70E740481C1C}">
+                          <a14:useLocalDpi xmlns:a14="http://schemas.microsoft.com/office/drawing/2010/main" val="0"/>
+                        </a:ext>
+                      </a:extLst>
+                    </a:blip>
+                    <a:srcRect/>
+                    <a:stretch>
+                      <a:fillRect/>
+                    </a:stretch>
+                  </pic:blipFill>
+                  <pic:spPr bwMode="auto">
+                    <a:xfrm>
+                      <a:off x="0" y="0"/>
+                      <a:ext cx="4188946" cy="4823635"/>
+                    </a:xfrm>
+                    <a:prstGeom prst="rect">
+                      <a:avLst/>
+                    </a:prstGeom>
+                    <a:noFill/>
+                    <a:ln>
+                      <a:noFill/>
+                    </a:ln>
+                  </pic:spPr>
+                </pic:pic>
+              </a:graphicData>
+            </a:graphic>
+          </wp:inline>
+        </w:drawing>
+      </w:r>
+    </w:p>
+    <w:p>
+      <w:r>
+        <w:lastRenderedPageBreak/>
+        <w:t xml:space="preserve">All the </w:t>
+      </w:r>
+      <w:proofErr w:type="spellStart"/>
+      <w:r>
+        <w:t>SeePages</w:t>
+      </w:r>
+      <w:proofErr w:type="spellEnd"/>
+      <w:r>
+        <w:t xml:space="preserve"> will have this design--- to work it a bit more:</w:t>
+      </w:r>
+    </w:p>
+    <w:p>
+      <w:r>
+        <w:rPr>
+          <w:noProof/>
+        </w:rPr>
+        <w:drawing>
+          <wp:inline distT="0" distB="0" distL="0" distR="0" wp14:anchorId="2D10B41A" wp14:editId="2EF3D976">
+            <wp:extent cx="5257800" cy="3924300"/>
+            <wp:effectExtent l="0" t="0" r="0" b="12700"/>
+            <wp:docPr id="1" name="Picture 1"/>
+            <wp:cNvGraphicFramePr>
+              <a:graphicFrameLocks xmlns:a="http://schemas.openxmlformats.org/drawingml/2006/main" noChangeAspect="1"/>
+            </wp:cNvGraphicFramePr>
+            <a:graphic xmlns:a="http://schemas.openxmlformats.org/drawingml/2006/main">
+              <a:graphicData uri="http://schemas.openxmlformats.org/drawingml/2006/picture">
+                <pic:pic xmlns:pic="http://schemas.openxmlformats.org/drawingml/2006/picture">
+                  <pic:nvPicPr>
+                    <pic:cNvPr id="1" name="Screen Shot 2018-02-27 at 7.07.37 PM.png"/>
+                    <pic:cNvPicPr/>
+                  </pic:nvPicPr>
+                  <pic:blipFill>
+                    <a:blip r:embed="rId14">
+                      <a:extLst>
+                        <a:ext uri="{28A0092B-C50C-407E-A947-70E740481C1C}">
+                          <a14:useLocalDpi xmlns:a14="http://schemas.microsoft.com/office/drawing/2010/main" val="0"/>
+                        </a:ext>
+                      </a:extLst>
+                    </a:blip>
+                    <a:stretch>
+                      <a:fillRect/>
+                    </a:stretch>
+                  </pic:blipFill>
+                  <pic:spPr>
+                    <a:xfrm>
+                      <a:off x="0" y="0"/>
+                      <a:ext cx="5257800" cy="3924300"/>
+                    </a:xfrm>
+                    <a:prstGeom prst="rect">
+                      <a:avLst/>
+                    </a:prstGeom>
+                  </pic:spPr>
+                </pic:pic>
+              </a:graphicData>
+            </a:graphic>
+          </wp:inline>
+        </w:drawing>
       </w:r>
     </w:p>
     <w:p/>
@@ -97,6 +723,127 @@
     </w:sectPr>
   </w:body>
 </w:document>
+</file>
+
+<file path=word/numbering.xml><?xml version="1.0" encoding="utf-8"?>
+<w:numbering xmlns:wpc="http://schemas.microsoft.com/office/word/2010/wordprocessingCanvas" xmlns:cx="http://schemas.microsoft.com/office/drawing/2014/chartex" xmlns:mc="http://schemas.openxmlformats.org/markup-compatibility/2006" xmlns:o="urn:schemas-microsoft-com:office:office" xmlns:r="http://schemas.openxmlformats.org/officeDocument/2006/relationships" xmlns:m="http://schemas.openxmlformats.org/officeDocument/2006/math" xmlns:v="urn:schemas-microsoft-com:vml" xmlns:wp14="http://schemas.microsoft.com/office/word/2010/wordprocessingDrawing" xmlns:wp="http://schemas.openxmlformats.org/drawingml/2006/wordprocessingDrawing" xmlns:w10="urn:schemas-microsoft-com:office:word" xmlns:w="http://schemas.openxmlformats.org/wordprocessingml/2006/main" xmlns:w14="http://schemas.microsoft.com/office/word/2010/wordml" xmlns:w15="http://schemas.microsoft.com/office/word/2012/wordml" xmlns:w16se="http://schemas.microsoft.com/office/word/2015/wordml/symex" xmlns:wpg="http://schemas.microsoft.com/office/word/2010/wordprocessingGroup" xmlns:wpi="http://schemas.microsoft.com/office/word/2010/wordprocessingInk" xmlns:wne="http://schemas.microsoft.com/office/word/2006/wordml" xmlns:wps="http://schemas.microsoft.com/office/word/2010/wordprocessingShape" mc:Ignorable="w14 w15 w16se wp14">
+  <w:abstractNum w:abstractNumId="0" w15:restartNumberingAfterBreak="0">
+    <w:nsid w:val="4DCB3546"/>
+    <w:multiLevelType w:val="hybridMultilevel"/>
+    <w:tmpl w:val="D5FCA374"/>
+    <w:lvl w:ilvl="0" w:tplc="04090001">
+      <w:start w:val="1"/>
+      <w:numFmt w:val="bullet"/>
+      <w:lvlText w:val=""/>
+      <w:lvlJc w:val="left"/>
+      <w:pPr>
+        <w:ind w:left="720" w:hanging="360"/>
+      </w:pPr>
+      <w:rPr>
+        <w:rFonts w:ascii="Symbol" w:hAnsi="Symbol" w:hint="default"/>
+      </w:rPr>
+    </w:lvl>
+    <w:lvl w:ilvl="1" w:tplc="04090003" w:tentative="1">
+      <w:start w:val="1"/>
+      <w:numFmt w:val="bullet"/>
+      <w:lvlText w:val="o"/>
+      <w:lvlJc w:val="left"/>
+      <w:pPr>
+        <w:ind w:left="1440" w:hanging="360"/>
+      </w:pPr>
+      <w:rPr>
+        <w:rFonts w:ascii="Courier New" w:hAnsi="Courier New" w:cs="Courier New" w:hint="default"/>
+      </w:rPr>
+    </w:lvl>
+    <w:lvl w:ilvl="2" w:tplc="04090005" w:tentative="1">
+      <w:start w:val="1"/>
+      <w:numFmt w:val="bullet"/>
+      <w:lvlText w:val=""/>
+      <w:lvlJc w:val="left"/>
+      <w:pPr>
+        <w:ind w:left="2160" w:hanging="360"/>
+      </w:pPr>
+      <w:rPr>
+        <w:rFonts w:ascii="Wingdings" w:hAnsi="Wingdings" w:hint="default"/>
+      </w:rPr>
+    </w:lvl>
+    <w:lvl w:ilvl="3" w:tplc="04090001" w:tentative="1">
+      <w:start w:val="1"/>
+      <w:numFmt w:val="bullet"/>
+      <w:lvlText w:val=""/>
+      <w:lvlJc w:val="left"/>
+      <w:pPr>
+        <w:ind w:left="2880" w:hanging="360"/>
+      </w:pPr>
+      <w:rPr>
+        <w:rFonts w:ascii="Symbol" w:hAnsi="Symbol" w:hint="default"/>
+      </w:rPr>
+    </w:lvl>
+    <w:lvl w:ilvl="4" w:tplc="04090003" w:tentative="1">
+      <w:start w:val="1"/>
+      <w:numFmt w:val="bullet"/>
+      <w:lvlText w:val="o"/>
+      <w:lvlJc w:val="left"/>
+      <w:pPr>
+        <w:ind w:left="3600" w:hanging="360"/>
+      </w:pPr>
+      <w:rPr>
+        <w:rFonts w:ascii="Courier New" w:hAnsi="Courier New" w:cs="Courier New" w:hint="default"/>
+      </w:rPr>
+    </w:lvl>
+    <w:lvl w:ilvl="5" w:tplc="04090005" w:tentative="1">
+      <w:start w:val="1"/>
+      <w:numFmt w:val="bullet"/>
+      <w:lvlText w:val=""/>
+      <w:lvlJc w:val="left"/>
+      <w:pPr>
+        <w:ind w:left="4320" w:hanging="360"/>
+      </w:pPr>
+      <w:rPr>
+        <w:rFonts w:ascii="Wingdings" w:hAnsi="Wingdings" w:hint="default"/>
+      </w:rPr>
+    </w:lvl>
+    <w:lvl w:ilvl="6" w:tplc="04090001" w:tentative="1">
+      <w:start w:val="1"/>
+      <w:numFmt w:val="bullet"/>
+      <w:lvlText w:val=""/>
+      <w:lvlJc w:val="left"/>
+      <w:pPr>
+        <w:ind w:left="5040" w:hanging="360"/>
+      </w:pPr>
+      <w:rPr>
+        <w:rFonts w:ascii="Symbol" w:hAnsi="Symbol" w:hint="default"/>
+      </w:rPr>
+    </w:lvl>
+    <w:lvl w:ilvl="7" w:tplc="04090003" w:tentative="1">
+      <w:start w:val="1"/>
+      <w:numFmt w:val="bullet"/>
+      <w:lvlText w:val="o"/>
+      <w:lvlJc w:val="left"/>
+      <w:pPr>
+        <w:ind w:left="5760" w:hanging="360"/>
+      </w:pPr>
+      <w:rPr>
+        <w:rFonts w:ascii="Courier New" w:hAnsi="Courier New" w:cs="Courier New" w:hint="default"/>
+      </w:rPr>
+    </w:lvl>
+    <w:lvl w:ilvl="8" w:tplc="04090005" w:tentative="1">
+      <w:start w:val="1"/>
+      <w:numFmt w:val="bullet"/>
+      <w:lvlText w:val=""/>
+      <w:lvlJc w:val="left"/>
+      <w:pPr>
+        <w:ind w:left="6480" w:hanging="360"/>
+      </w:pPr>
+      <w:rPr>
+        <w:rFonts w:ascii="Wingdings" w:hAnsi="Wingdings" w:hint="default"/>
+      </w:rPr>
+    </w:lvl>
+  </w:abstractNum>
+  <w:num w:numId="1">
+    <w:abstractNumId w:val="0"/>
+  </w:num>
+</w:numbering>
 </file>
 
 <file path=word/styles.xml><?xml version="1.0" encoding="utf-8"?>
@@ -623,6 +1370,28 @@
       <w:szCs w:val="56"/>
     </w:rPr>
   </w:style>
+  <w:style w:type="paragraph" w:styleId="ListParagraph">
+    <w:name w:val="List Paragraph"/>
+    <w:basedOn w:val="Normal"/>
+    <w:uiPriority w:val="34"/>
+    <w:qFormat/>
+    <w:rsid w:val="001E6EFE"/>
+    <w:pPr>
+      <w:ind w:left="720"/>
+      <w:contextualSpacing/>
+    </w:pPr>
+  </w:style>
+  <w:style w:type="character" w:styleId="Hyperlink">
+    <w:name w:val="Hyperlink"/>
+    <w:basedOn w:val="DefaultParagraphFont"/>
+    <w:uiPriority w:val="99"/>
+    <w:unhideWhenUsed/>
+    <w:rsid w:val="00FA115C"/>
+    <w:rPr>
+      <w:color w:val="0563C1" w:themeColor="hyperlink"/>
+      <w:u w:val="single"/>
+    </w:rPr>
+  </w:style>
 </w:styles>
 </file>
 

</xml_diff>